<commit_message>
Första dagen SM 2024
</commit_message>
<xml_diff>
--- a/Instruktioner/personliga Instruktioner under SM.docx
+++ b/Instruktioner/personliga Instruktioner under SM.docx
@@ -76,14 +76,14 @@
         <w:rPr>
           <w:lang w:val="sv-SE"/>
         </w:rPr>
-        <w:t>Skapa pdf</w:t>
+        <w:t xml:space="preserve">Skapa </w:t>
       </w:r>
       <w:proofErr w:type="spellStart"/>
       <w:r>
         <w:rPr>
           <w:lang w:val="sv-SE"/>
         </w:rPr>
-        <w:t>:er</w:t>
+        <w:t>pdf:er</w:t>
       </w:r>
       <w:proofErr w:type="spellEnd"/>
       <w:r>
@@ -184,6 +184,317 @@
             </a:graphic>
           </wp:inline>
         </w:drawing>
+      </w:r>
+      <w:r>
+        <w:rPr>
+          <w:lang w:val="sv-SE"/>
+        </w:rPr>
+        <w:br/>
+      </w:r>
+      <w:r>
+        <w:rPr>
+          <w:lang w:val="sv-SE"/>
+        </w:rPr>
+        <w:br/>
+      </w:r>
+      <w:r>
+        <w:rPr>
+          <w:lang w:val="sv-SE"/>
+        </w:rPr>
+        <w:br/>
+      </w:r>
+      <w:proofErr w:type="spellStart"/>
+      <w:r>
+        <w:rPr>
+          <w:lang w:val="sv-SE"/>
+        </w:rPr>
+        <w:t>Splitta</w:t>
+      </w:r>
+      <w:proofErr w:type="spellEnd"/>
+      <w:r>
+        <w:rPr>
+          <w:lang w:val="sv-SE"/>
+        </w:rPr>
+        <w:t xml:space="preserve"> häst</w:t>
+      </w:r>
+      <w:r>
+        <w:rPr>
+          <w:lang w:val="sv-SE"/>
+        </w:rPr>
+        <w:br/>
+        <w:t>Ska ny häst i horses</w:t>
+      </w:r>
+    </w:p>
+    <w:p>
+      <w:pPr>
+        <w:rPr>
+          <w:lang w:val="sv-SE"/>
+        </w:rPr>
+      </w:pPr>
+      <w:r>
+        <w:rPr>
+          <w:lang w:val="sv-SE"/>
+        </w:rPr>
+        <w:t xml:space="preserve">Skapa ny </w:t>
+      </w:r>
+      <w:proofErr w:type="spellStart"/>
+      <w:r>
+        <w:rPr>
+          <w:lang w:val="sv-SE"/>
+        </w:rPr>
+        <w:t>horseorders</w:t>
+      </w:r>
+      <w:proofErr w:type="spellEnd"/>
+    </w:p>
+    <w:p>
+      <w:pPr>
+        <w:rPr>
+          <w:lang w:val="sv-SE"/>
+        </w:rPr>
+      </w:pPr>
+      <w:r>
+        <w:rPr>
+          <w:lang w:val="sv-SE"/>
+        </w:rPr>
+        <w:t xml:space="preserve">Skapa en </w:t>
+      </w:r>
+      <w:r>
+        <w:rPr>
+          <w:lang w:val="sv-SE"/>
+        </w:rPr>
+        <w:t>[</w:t>
+      </w:r>
+      <w:proofErr w:type="spellStart"/>
+      <w:r>
+        <w:rPr>
+          <w:lang w:val="sv-SE"/>
+        </w:rPr>
+        <w:t>VaulterOrders</w:t>
+      </w:r>
+      <w:proofErr w:type="spellEnd"/>
+      <w:r>
+        <w:rPr>
+          <w:lang w:val="sv-SE"/>
+        </w:rPr>
+        <w:t>]</w:t>
+      </w:r>
+      <w:r>
+        <w:rPr>
+          <w:lang w:val="sv-SE"/>
+        </w:rPr>
+        <w:br/>
+      </w:r>
+    </w:p>
+    <w:p>
+      <w:pPr>
+        <w:rPr>
+          <w:lang w:val="sv-SE"/>
+        </w:rPr>
+      </w:pPr>
+    </w:p>
+    <w:p>
+      <w:pPr>
+        <w:rPr>
+          <w:sz w:val="16"/>
+          <w:szCs w:val="16"/>
+          <w:lang w:val="sv-SE"/>
+        </w:rPr>
+      </w:pPr>
+      <w:r>
+        <w:rPr>
+          <w:sz w:val="16"/>
+          <w:szCs w:val="16"/>
+          <w:lang w:val="sv-SE"/>
+        </w:rPr>
+        <w:t>1064</w:t>
+      </w:r>
+      <w:r>
+        <w:rPr>
+          <w:sz w:val="16"/>
+          <w:szCs w:val="16"/>
+          <w:lang w:val="sv-SE"/>
+        </w:rPr>
+        <w:tab/>
+        <w:t xml:space="preserve">Individuella Klass SM RM </w:t>
+      </w:r>
+      <w:proofErr w:type="gramStart"/>
+      <w:r>
+        <w:rPr>
+          <w:sz w:val="16"/>
+          <w:szCs w:val="16"/>
+          <w:lang w:val="sv-SE"/>
+        </w:rPr>
+        <w:t xml:space="preserve">-  </w:t>
+      </w:r>
+      <w:proofErr w:type="spellStart"/>
+      <w:r>
+        <w:rPr>
+          <w:sz w:val="16"/>
+          <w:szCs w:val="16"/>
+          <w:lang w:val="sv-SE"/>
+        </w:rPr>
+        <w:t>Kür</w:t>
+      </w:r>
+      <w:proofErr w:type="spellEnd"/>
+      <w:proofErr w:type="gramEnd"/>
+      <w:r>
+        <w:rPr>
+          <w:sz w:val="16"/>
+          <w:szCs w:val="16"/>
+          <w:lang w:val="sv-SE"/>
+        </w:rPr>
+        <w:t xml:space="preserve"> Final</w:t>
+      </w:r>
+    </w:p>
+    <w:p>
+      <w:pPr>
+        <w:rPr>
+          <w:sz w:val="16"/>
+          <w:szCs w:val="16"/>
+          <w:lang w:val="sv-SE"/>
+        </w:rPr>
+      </w:pPr>
+      <w:r>
+        <w:rPr>
+          <w:sz w:val="16"/>
+          <w:szCs w:val="16"/>
+          <w:lang w:val="sv-SE"/>
+        </w:rPr>
+        <w:t>22</w:t>
+      </w:r>
+      <w:r>
+        <w:rPr>
+          <w:sz w:val="16"/>
+          <w:szCs w:val="16"/>
+          <w:lang w:val="sv-SE"/>
+        </w:rPr>
+        <w:tab/>
+      </w:r>
+      <w:proofErr w:type="spellStart"/>
+      <w:r>
+        <w:rPr>
+          <w:sz w:val="16"/>
+          <w:szCs w:val="16"/>
+          <w:lang w:val="sv-SE"/>
+        </w:rPr>
+        <w:t>Pas</w:t>
+      </w:r>
+      <w:proofErr w:type="spellEnd"/>
+      <w:r>
+        <w:rPr>
+          <w:sz w:val="16"/>
+          <w:szCs w:val="16"/>
+          <w:lang w:val="sv-SE"/>
+        </w:rPr>
+        <w:t xml:space="preserve"> de </w:t>
+      </w:r>
+      <w:proofErr w:type="spellStart"/>
+      <w:r>
+        <w:rPr>
+          <w:sz w:val="16"/>
+          <w:szCs w:val="16"/>
+          <w:lang w:val="sv-SE"/>
+        </w:rPr>
+        <w:t>deux</w:t>
+      </w:r>
+      <w:proofErr w:type="spellEnd"/>
+      <w:r>
+        <w:rPr>
+          <w:sz w:val="16"/>
+          <w:szCs w:val="16"/>
+          <w:lang w:val="sv-SE"/>
+        </w:rPr>
+        <w:t xml:space="preserve"> Klass 7 - Final</w:t>
+      </w:r>
+    </w:p>
+    <w:p>
+      <w:pPr>
+        <w:rPr>
+          <w:sz w:val="16"/>
+          <w:szCs w:val="16"/>
+          <w:lang w:val="sv-SE"/>
+        </w:rPr>
+      </w:pPr>
+      <w:r>
+        <w:rPr>
+          <w:sz w:val="16"/>
+          <w:szCs w:val="16"/>
+          <w:lang w:val="sv-SE"/>
+        </w:rPr>
+        <w:t>1063</w:t>
+      </w:r>
+      <w:r>
+        <w:rPr>
+          <w:sz w:val="16"/>
+          <w:szCs w:val="16"/>
+          <w:lang w:val="sv-SE"/>
+        </w:rPr>
+        <w:tab/>
+        <w:t xml:space="preserve">Juniorlag Klass 2 - </w:t>
+      </w:r>
+      <w:proofErr w:type="spellStart"/>
+      <w:proofErr w:type="gramStart"/>
+      <w:r>
+        <w:rPr>
+          <w:sz w:val="16"/>
+          <w:szCs w:val="16"/>
+          <w:lang w:val="sv-SE"/>
+        </w:rPr>
+        <w:t>Kür</w:t>
+      </w:r>
+      <w:proofErr w:type="spellEnd"/>
+      <w:r>
+        <w:rPr>
+          <w:sz w:val="16"/>
+          <w:szCs w:val="16"/>
+          <w:lang w:val="sv-SE"/>
+        </w:rPr>
+        <w:t xml:space="preserve">  final</w:t>
+      </w:r>
+      <w:proofErr w:type="gramEnd"/>
+    </w:p>
+    <w:p>
+      <w:pPr>
+        <w:rPr>
+          <w:sz w:val="16"/>
+          <w:szCs w:val="16"/>
+          <w:lang w:val="sv-SE"/>
+        </w:rPr>
+      </w:pPr>
+      <w:r>
+        <w:rPr>
+          <w:sz w:val="16"/>
+          <w:szCs w:val="16"/>
+          <w:lang w:val="sv-SE"/>
+        </w:rPr>
+        <w:t>6</w:t>
+      </w:r>
+      <w:r>
+        <w:rPr>
+          <w:sz w:val="16"/>
+          <w:szCs w:val="16"/>
+          <w:lang w:val="sv-SE"/>
+        </w:rPr>
+        <w:tab/>
+        <w:t xml:space="preserve">Seniorlag Klass 1 – </w:t>
+      </w:r>
+      <w:proofErr w:type="spellStart"/>
+      <w:r>
+        <w:rPr>
+          <w:sz w:val="16"/>
+          <w:szCs w:val="16"/>
+          <w:lang w:val="sv-SE"/>
+        </w:rPr>
+        <w:t>Kür</w:t>
+      </w:r>
+      <w:proofErr w:type="spellEnd"/>
+      <w:r>
+        <w:rPr>
+          <w:sz w:val="16"/>
+          <w:szCs w:val="16"/>
+          <w:lang w:val="sv-SE"/>
+        </w:rPr>
+        <w:t xml:space="preserve"> final</w:t>
       </w:r>
     </w:p>
     <w:p>

</xml_diff>